<commit_message>
updated resume. updated cover letter
</commit_message>
<xml_diff>
--- a/files/Obsidian Cover Letter.docx
+++ b/files/Obsidian Cover Letter.docx
@@ -4,26 +4,78 @@
   <w:body>
     <w:p>
       <w:r>
-        <w:t xml:space="preserve">Dear </w:t>
-      </w:r>
-      <w:proofErr w:type="spellStart"/>
-      <w:r>
-        <w:t>wreofijeoifjreoifjre</w:t>
-      </w:r>
-      <w:proofErr w:type="spellEnd"/>
-      <w:r>
-        <w:t>,</w:t>
+        <w:t>Dear wreofijeoifjreoifjre,</w:t>
       </w:r>
     </w:p>
     <w:p/>
     <w:p>
       <w:r>
-        <w:t xml:space="preserve">This letter is in regards to my interest in applying for the Programming Intern position you have recently posted on the Obsidian website. In January of this year I had the opportunity of touring Obsidian Entertainment as part of Cal Poly Pomona’s Game Design and Development Club. </w:t>
-      </w:r>
+        <w:t>This letter is in regards to my interest in applying for the Programming Intern position you have recently posted on the Obsidian website. In January of this year I had the opportunity of touring Obsidian Entertainment as part of Cal Poly Pomona’s Game Design and Development Club.</w:t>
+      </w:r>
+      <w:r>
+        <w:t xml:space="preserve"> During this tour, I was able to view a presentation about getting into the games industry in which Anthony Davis spoke. </w:t>
+      </w:r>
+      <w:bookmarkStart w:id="0" w:name="_GoBack"/>
+      <w:bookmarkEnd w:id="0"/>
     </w:p>
     <w:p>
       <w:r>
-        <w:t>Since then, I have been checking your website waiting for a position that I am eligible for to become available.</w:t>
+        <w:t>Since then, I have been checking your website waiting for a position</w:t>
+      </w:r>
+      <w:r>
+        <w:t xml:space="preserve"> to become available that I am eligible for.</w:t>
+      </w:r>
+    </w:p>
+    <w:p>
+      <w:r>
+        <w:t xml:space="preserve">I understand this internship position will be working on Pillars of Eternity II: Deadfire, which uses the Unity game engine. My </w:t>
+      </w:r>
+      <w:r>
+        <w:t>proficiency</w:t>
+      </w:r>
+      <w:r>
+        <w:t xml:space="preserve"> in working with Unity</w:t>
+      </w:r>
+      <w:r>
+        <w:t xml:space="preserve"> and C#</w:t>
+      </w:r>
+      <w:r>
+        <w:t xml:space="preserve"> would make me an excellent asset to the PoE2 team. </w:t>
+      </w:r>
+      <w:r>
+        <w:t>I have created 4 games in the last year at various hackathons and game jams, all of which use the Unity Engine. At these events, there was often a member of our team who had not worked with Unity prior to the event.</w:t>
+      </w:r>
+      <w:r>
+        <w:t xml:space="preserve"> I took on a mentorship role by</w:t>
+      </w:r>
+      <w:r>
+        <w:t xml:space="preserve"> showing them the basic workings of the game engine</w:t>
+      </w:r>
+      <w:r>
+        <w:t xml:space="preserve"> and C# language.</w:t>
+      </w:r>
+    </w:p>
+    <w:p>
+      <w:r>
+        <w:t xml:space="preserve">Recently, I have been playing games that have allow me to be creative. The game I have </w:t>
+      </w:r>
+      <w:r>
+        <w:t>poured</w:t>
+      </w:r>
+      <w:r>
+        <w:t xml:space="preserve"> the most </w:t>
+      </w:r>
+      <w:r>
+        <w:t>time</w:t>
+      </w:r>
+      <w:r>
+        <w:t xml:space="preserve"> into recently is Planet Coaster. It is a theme-park</w:t>
+      </w:r>
+      <w:r>
+        <w:t xml:space="preserve"> management</w:t>
+      </w:r>
+      <w:r>
+        <w:t xml:space="preserve"> simulator </w:t>
       </w:r>
     </w:p>
     <w:p/>
@@ -49,10 +101,7 @@
         <w:t>I feel I would be a great asset to the Obsidian team.</w:t>
       </w:r>
     </w:p>
-    <w:p>
-      <w:bookmarkStart w:id="0" w:name="_GoBack"/>
-      <w:bookmarkEnd w:id="0"/>
-    </w:p>
+    <w:p/>
     <w:p/>
     <w:p>
       <w:pPr>
@@ -128,37 +177,15 @@
           <w:szCs w:val="26"/>
         </w:rPr>
       </w:pPr>
-      <w:proofErr w:type="spellStart"/>
-      <w:r>
-        <w:rPr>
-          <w:rFonts w:ascii="Times" w:hAnsi="Times" w:cs="Times"/>
-          <w:color w:val="222222"/>
-          <w:sz w:val="26"/>
-          <w:szCs w:val="26"/>
-        </w:rPr>
-        <w:t>Firstname</w:t>
-      </w:r>
-      <w:proofErr w:type="spellEnd"/>
-      <w:r>
-        <w:rPr>
-          <w:rFonts w:ascii="Times" w:hAnsi="Times" w:cs="Times"/>
-          <w:color w:val="222222"/>
-          <w:sz w:val="26"/>
-          <w:szCs w:val="26"/>
-        </w:rPr>
-        <w:t xml:space="preserve"> </w:t>
-      </w:r>
-      <w:proofErr w:type="spellStart"/>
-      <w:r>
-        <w:rPr>
-          <w:rFonts w:ascii="Times" w:hAnsi="Times" w:cs="Times"/>
-          <w:color w:val="222222"/>
-          <w:sz w:val="26"/>
-          <w:szCs w:val="26"/>
-        </w:rPr>
-        <w:t>Lastname</w:t>
-      </w:r>
-      <w:proofErr w:type="spellEnd"/>
+      <w:r>
+        <w:rPr>
+          <w:rFonts w:ascii="Times" w:hAnsi="Times" w:cs="Times"/>
+          <w:color w:val="222222"/>
+          <w:sz w:val="26"/>
+          <w:szCs w:val="26"/>
+        </w:rPr>
+        <w:t>Firstname Lastname</w:t>
+      </w:r>
       <w:r>
         <w:rPr>
           <w:rFonts w:ascii="Times" w:hAnsi="Times" w:cs="Times"/>

</xml_diff>